<commit_message>
aggiunto confronto tra redis e mongo
</commit_message>
<xml_diff>
--- a/FantaManager - Documentation.docx
+++ b/FantaManager - Documentation.docx
@@ -8389,6 +8389,495 @@
         <w:rPr>
           <w:lang w:val="en-US"/>
         </w:rPr>
+        <w:t>The alternative could be</w:t>
+      </w:r>
+      <w:r>
+        <w:rPr>
+          <w:lang w:val="en-US"/>
+        </w:rPr>
+        <w:t xml:space="preserve"> put a field collection in the User collection on MongoDB</w:t>
+      </w:r>
+      <w:r>
+        <w:rPr>
+          <w:lang w:val="en-US"/>
+        </w:rPr>
+        <w:t xml:space="preserve">, with documents embedded </w:t>
+      </w:r>
+      <w:r>
+        <w:rPr>
+          <w:lang w:val="en-US"/>
+        </w:rPr>
+        <w:t xml:space="preserve">with fields which represent the same formation </w:t>
+      </w:r>
+      <w:r>
+        <w:rPr>
+          <w:lang w:val="en-US"/>
+        </w:rPr>
+        <w:t>saved on Redis.</w:t>
+      </w:r>
+    </w:p>
+    <w:p>
+      <w:pPr>
+        <w:rPr>
+          <w:lang w:val="en-US"/>
+        </w:rPr>
+      </w:pPr>
+      <w:r>
+        <w:rPr>
+          <w:lang w:val="en-US"/>
+        </w:rPr>
+        <w:t>For understand how the performance of modify, for example, the quantity of a specific card collected by a user, we tried two difference</w:t>
+      </w:r>
+      <w:r>
+        <w:rPr>
+          <w:lang w:val="en-US"/>
+        </w:rPr>
+        <w:t xml:space="preserve"> function with the objective to decrease the quantity of a cards.</w:t>
+      </w:r>
+    </w:p>
+    <w:p>
+      <w:pPr>
+        <w:rPr>
+          <w:lang w:val="en-US"/>
+        </w:rPr>
+      </w:pPr>
+      <w:r>
+        <w:rPr>
+          <w:lang w:val="en-US"/>
+        </w:rPr>
+        <w:t>In the</w:t>
+      </w:r>
+      <w:r>
+        <w:rPr>
+          <w:lang w:val="en-US"/>
+        </w:rPr>
+        <w:t xml:space="preserve"> following</w:t>
+      </w:r>
+      <w:r>
+        <w:rPr>
+          <w:lang w:val="en-US"/>
+        </w:rPr>
+        <w:t xml:space="preserve"> function</w:t>
+      </w:r>
+      <w:r>
+        <w:rPr>
+          <w:lang w:val="en-US"/>
+        </w:rPr>
+        <w:t xml:space="preserve"> which</w:t>
+      </w:r>
+      <w:r>
+        <w:rPr>
+          <w:lang w:val="en-US"/>
+        </w:rPr>
+        <w:t xml:space="preserve"> made</w:t>
+      </w:r>
+      <w:r>
+        <w:rPr>
+          <w:lang w:val="en-US"/>
+        </w:rPr>
+        <w:t xml:space="preserve"> the cited operation</w:t>
+      </w:r>
+      <w:r>
+        <w:rPr>
+          <w:lang w:val="en-US"/>
+        </w:rPr>
+        <w:t xml:space="preserve"> on Mongo</w:t>
+      </w:r>
+      <w:r>
+        <w:rPr>
+          <w:lang w:val="en-US"/>
+        </w:rPr>
+        <w:t>:</w:t>
+      </w:r>
+    </w:p>
+    <w:p>
+      <w:pPr>
+        <w:rPr>
+          <w:lang w:val="en-US"/>
+        </w:rPr>
+      </w:pPr>
+      <w:r>
+        <w:rPr>
+          <w:noProof/>
+          <w:lang w:val="en-US"/>
+        </w:rPr>
+        <w:lastRenderedPageBreak/>
+        <w:drawing>
+          <wp:inline distT="0" distB="0" distL="0" distR="0" wp14:anchorId="284497D8" wp14:editId="0E89373F">
+            <wp:extent cx="6120130" cy="5561965"/>
+            <wp:effectExtent l="0" t="0" r="0" b="8890"/>
+            <wp:docPr id="52" name="Immagine 52" descr="Immagine che contiene testo&#10;&#10;Descrizione generata automaticamente"/>
+            <wp:cNvGraphicFramePr>
+              <a:graphicFrameLocks xmlns:a="http://schemas.openxmlformats.org/drawingml/2006/main" noChangeAspect="1"/>
+            </wp:cNvGraphicFramePr>
+            <a:graphic xmlns:a="http://schemas.openxmlformats.org/drawingml/2006/main">
+              <a:graphicData uri="http://schemas.openxmlformats.org/drawingml/2006/picture">
+                <pic:pic xmlns:pic="http://schemas.openxmlformats.org/drawingml/2006/picture">
+                  <pic:nvPicPr>
+                    <pic:cNvPr id="52" name="Immagine 52" descr="Immagine che contiene testo&#10;&#10;Descrizione generata automaticamente"/>
+                    <pic:cNvPicPr/>
+                  </pic:nvPicPr>
+                  <pic:blipFill>
+                    <a:blip r:embed="rId16">
+                      <a:extLst>
+                        <a:ext uri="{28A0092B-C50C-407E-A947-70E740481C1C}">
+                          <a14:useLocalDpi xmlns:a14="http://schemas.microsoft.com/office/drawing/2010/main" val="0"/>
+                        </a:ext>
+                      </a:extLst>
+                    </a:blip>
+                    <a:stretch>
+                      <a:fillRect/>
+                    </a:stretch>
+                  </pic:blipFill>
+                  <pic:spPr>
+                    <a:xfrm>
+                      <a:off x="0" y="0"/>
+                      <a:ext cx="6120130" cy="5561965"/>
+                    </a:xfrm>
+                    <a:prstGeom prst="rect">
+                      <a:avLst/>
+                    </a:prstGeom>
+                  </pic:spPr>
+                </pic:pic>
+              </a:graphicData>
+            </a:graphic>
+          </wp:inline>
+        </w:drawing>
+      </w:r>
+    </w:p>
+    <w:p>
+      <w:pPr>
+        <w:rPr>
+          <w:lang w:val="en-US"/>
+        </w:rPr>
+      </w:pPr>
+      <w:r>
+        <w:rPr>
+          <w:lang w:val="en-US"/>
+        </w:rPr>
+        <w:t>The performance of this action w</w:t>
+      </w:r>
+      <w:r>
+        <w:rPr>
+          <w:lang w:val="en-US"/>
+        </w:rPr>
+        <w:t>as the following:</w:t>
+      </w:r>
+    </w:p>
+    <w:p>
+      <w:pPr>
+        <w:rPr>
+          <w:lang w:val="en-US"/>
+        </w:rPr>
+      </w:pPr>
+      <w:r>
+        <w:rPr>
+          <w:noProof/>
+          <w:lang w:val="en-US"/>
+        </w:rPr>
+        <w:drawing>
+          <wp:inline distT="0" distB="0" distL="0" distR="0" wp14:anchorId="08674EB1" wp14:editId="11707CEF">
+            <wp:extent cx="6111770" cy="533446"/>
+            <wp:effectExtent l="0" t="0" r="3810" b="0"/>
+            <wp:docPr id="53" name="Immagine 53"/>
+            <wp:cNvGraphicFramePr>
+              <a:graphicFrameLocks xmlns:a="http://schemas.openxmlformats.org/drawingml/2006/main" noChangeAspect="1"/>
+            </wp:cNvGraphicFramePr>
+            <a:graphic xmlns:a="http://schemas.openxmlformats.org/drawingml/2006/main">
+              <a:graphicData uri="http://schemas.openxmlformats.org/drawingml/2006/picture">
+                <pic:pic xmlns:pic="http://schemas.openxmlformats.org/drawingml/2006/picture">
+                  <pic:nvPicPr>
+                    <pic:cNvPr id="53" name="Immagine 53"/>
+                    <pic:cNvPicPr/>
+                  </pic:nvPicPr>
+                  <pic:blipFill>
+                    <a:blip r:embed="rId17">
+                      <a:extLst>
+                        <a:ext uri="{28A0092B-C50C-407E-A947-70E740481C1C}">
+                          <a14:useLocalDpi xmlns:a14="http://schemas.microsoft.com/office/drawing/2010/main" val="0"/>
+                        </a:ext>
+                      </a:extLst>
+                    </a:blip>
+                    <a:stretch>
+                      <a:fillRect/>
+                    </a:stretch>
+                  </pic:blipFill>
+                  <pic:spPr>
+                    <a:xfrm>
+                      <a:off x="0" y="0"/>
+                      <a:ext cx="6111770" cy="533446"/>
+                    </a:xfrm>
+                    <a:prstGeom prst="rect">
+                      <a:avLst/>
+                    </a:prstGeom>
+                  </pic:spPr>
+                </pic:pic>
+              </a:graphicData>
+            </a:graphic>
+          </wp:inline>
+        </w:drawing>
+      </w:r>
+    </w:p>
+    <w:p>
+      <w:pPr>
+        <w:rPr>
+          <w:lang w:val="en-US"/>
+        </w:rPr>
+      </w:pPr>
+      <w:r>
+        <w:rPr>
+          <w:lang w:val="en-US"/>
+        </w:rPr>
+        <w:t xml:space="preserve">So, </w:t>
+      </w:r>
+      <w:proofErr w:type="gramStart"/>
+      <w:r>
+        <w:rPr>
+          <w:lang w:val="en-US"/>
+        </w:rPr>
+        <w:t>more or less 53</w:t>
+      </w:r>
+      <w:proofErr w:type="gramEnd"/>
+      <w:r>
+        <w:rPr>
+          <w:lang w:val="en-US"/>
+        </w:rPr>
+        <w:t xml:space="preserve"> </w:t>
+      </w:r>
+      <w:proofErr w:type="spellStart"/>
+      <w:r>
+        <w:rPr>
+          <w:lang w:val="en-US"/>
+        </w:rPr>
+        <w:t>ms.</w:t>
+      </w:r>
+      <w:proofErr w:type="spellEnd"/>
+    </w:p>
+    <w:p>
+      <w:pPr>
+        <w:rPr>
+          <w:lang w:val="en-US"/>
+        </w:rPr>
+      </w:pPr>
+      <w:r>
+        <w:rPr>
+          <w:lang w:val="en-US"/>
+        </w:rPr>
+        <w:t>Using the function used in our application:</w:t>
+      </w:r>
+    </w:p>
+    <w:p>
+      <w:pPr>
+        <w:rPr>
+          <w:lang w:val="en-US"/>
+        </w:rPr>
+      </w:pPr>
+      <w:r>
+        <w:rPr>
+          <w:noProof/>
+          <w:lang w:val="en-US"/>
+        </w:rPr>
+        <w:lastRenderedPageBreak/>
+        <w:drawing>
+          <wp:inline distT="0" distB="0" distL="0" distR="0" wp14:anchorId="1295DDB6" wp14:editId="4EE45B25">
+            <wp:extent cx="6120130" cy="2901950"/>
+            <wp:effectExtent l="0" t="0" r="0" b="0"/>
+            <wp:docPr id="54" name="Immagine 54" descr="Immagine che contiene testo&#10;&#10;Descrizione generata automaticamente"/>
+            <wp:cNvGraphicFramePr>
+              <a:graphicFrameLocks xmlns:a="http://schemas.openxmlformats.org/drawingml/2006/main" noChangeAspect="1"/>
+            </wp:cNvGraphicFramePr>
+            <a:graphic xmlns:a="http://schemas.openxmlformats.org/drawingml/2006/main">
+              <a:graphicData uri="http://schemas.openxmlformats.org/drawingml/2006/picture">
+                <pic:pic xmlns:pic="http://schemas.openxmlformats.org/drawingml/2006/picture">
+                  <pic:nvPicPr>
+                    <pic:cNvPr id="54" name="Immagine 54" descr="Immagine che contiene testo&#10;&#10;Descrizione generata automaticamente"/>
+                    <pic:cNvPicPr/>
+                  </pic:nvPicPr>
+                  <pic:blipFill>
+                    <a:blip r:embed="rId18">
+                      <a:extLst>
+                        <a:ext uri="{28A0092B-C50C-407E-A947-70E740481C1C}">
+                          <a14:useLocalDpi xmlns:a14="http://schemas.microsoft.com/office/drawing/2010/main" val="0"/>
+                        </a:ext>
+                      </a:extLst>
+                    </a:blip>
+                    <a:stretch>
+                      <a:fillRect/>
+                    </a:stretch>
+                  </pic:blipFill>
+                  <pic:spPr>
+                    <a:xfrm>
+                      <a:off x="0" y="0"/>
+                      <a:ext cx="6120130" cy="2901950"/>
+                    </a:xfrm>
+                    <a:prstGeom prst="rect">
+                      <a:avLst/>
+                    </a:prstGeom>
+                  </pic:spPr>
+                </pic:pic>
+              </a:graphicData>
+            </a:graphic>
+          </wp:inline>
+        </w:drawing>
+      </w:r>
+    </w:p>
+    <w:p>
+      <w:pPr>
+        <w:rPr>
+          <w:lang w:val="en-US"/>
+        </w:rPr>
+      </w:pPr>
+      <w:r>
+        <w:rPr>
+          <w:lang w:val="en-US"/>
+        </w:rPr>
+        <w:t xml:space="preserve">The performance </w:t>
+      </w:r>
+      <w:r>
+        <w:rPr>
+          <w:lang w:val="en-US"/>
+        </w:rPr>
+        <w:t>was:</w:t>
+      </w:r>
+    </w:p>
+    <w:p>
+      <w:pPr>
+        <w:rPr>
+          <w:lang w:val="en-US"/>
+        </w:rPr>
+      </w:pPr>
+      <w:r>
+        <w:rPr>
+          <w:noProof/>
+          <w:lang w:val="en-US"/>
+        </w:rPr>
+        <w:drawing>
+          <wp:inline distT="0" distB="0" distL="0" distR="0" wp14:anchorId="2EFB24EB" wp14:editId="48B2D6D1">
+            <wp:extent cx="6120130" cy="596265"/>
+            <wp:effectExtent l="0" t="0" r="0" b="0"/>
+            <wp:docPr id="55" name="Immagine 55"/>
+            <wp:cNvGraphicFramePr>
+              <a:graphicFrameLocks xmlns:a="http://schemas.openxmlformats.org/drawingml/2006/main" noChangeAspect="1"/>
+            </wp:cNvGraphicFramePr>
+            <a:graphic xmlns:a="http://schemas.openxmlformats.org/drawingml/2006/main">
+              <a:graphicData uri="http://schemas.openxmlformats.org/drawingml/2006/picture">
+                <pic:pic xmlns:pic="http://schemas.openxmlformats.org/drawingml/2006/picture">
+                  <pic:nvPicPr>
+                    <pic:cNvPr id="55" name="Immagine 55"/>
+                    <pic:cNvPicPr/>
+                  </pic:nvPicPr>
+                  <pic:blipFill>
+                    <a:blip r:embed="rId19">
+                      <a:extLst>
+                        <a:ext uri="{28A0092B-C50C-407E-A947-70E740481C1C}">
+                          <a14:useLocalDpi xmlns:a14="http://schemas.microsoft.com/office/drawing/2010/main" val="0"/>
+                        </a:ext>
+                      </a:extLst>
+                    </a:blip>
+                    <a:stretch>
+                      <a:fillRect/>
+                    </a:stretch>
+                  </pic:blipFill>
+                  <pic:spPr>
+                    <a:xfrm>
+                      <a:off x="0" y="0"/>
+                      <a:ext cx="6120130" cy="596265"/>
+                    </a:xfrm>
+                    <a:prstGeom prst="rect">
+                      <a:avLst/>
+                    </a:prstGeom>
+                  </pic:spPr>
+                </pic:pic>
+              </a:graphicData>
+            </a:graphic>
+          </wp:inline>
+        </w:drawing>
+      </w:r>
+    </w:p>
+    <w:p>
+      <w:pPr>
+        <w:rPr>
+          <w:lang w:val="en-US"/>
+        </w:rPr>
+      </w:pPr>
+      <w:r>
+        <w:rPr>
+          <w:lang w:val="en-US"/>
+        </w:rPr>
+        <w:t>So, ten times less time than make this operation on MongoDB.</w:t>
+      </w:r>
+    </w:p>
+    <w:p>
+      <w:pPr>
+        <w:rPr>
+          <w:lang w:val="en-US"/>
+        </w:rPr>
+      </w:pPr>
+      <w:r>
+        <w:rPr>
+          <w:lang w:val="en-US"/>
+        </w:rPr>
+        <w:t>Thinking of a Trade operation, in which we can have 6 change</w:t>
+      </w:r>
+      <w:r>
+        <w:rPr>
+          <w:lang w:val="en-US"/>
+        </w:rPr>
+        <w:t>s</w:t>
+      </w:r>
+      <w:r>
+        <w:rPr>
+          <w:lang w:val="en-US"/>
+        </w:rPr>
+        <w:t xml:space="preserve"> of quantity</w:t>
+      </w:r>
+      <w:r>
+        <w:rPr>
+          <w:lang w:val="en-US"/>
+        </w:rPr>
+        <w:t xml:space="preserve"> (</w:t>
+      </w:r>
+      <w:r>
+        <w:rPr>
+          <w:lang w:val="en-US"/>
+        </w:rPr>
+        <w:t>maximum 3 cards offered e 3 accepted)</w:t>
+      </w:r>
+      <w:r>
+        <w:rPr>
+          <w:lang w:val="en-US"/>
+        </w:rPr>
+        <w:t xml:space="preserve">, the total times for a Trade operation using Redis will be </w:t>
+      </w:r>
+      <w:r>
+        <w:rPr>
+          <w:lang w:val="en-US"/>
+        </w:rPr>
+        <w:t>much lower than in the Mongo scenario.</w:t>
+      </w:r>
+      <w:r>
+        <w:rPr>
+          <w:lang w:val="en-US"/>
+        </w:rPr>
+        <w:t xml:space="preserve"> </w:t>
+      </w:r>
+      <w:r>
+        <w:rPr>
+          <w:lang w:val="en-US"/>
+        </w:rPr>
+        <w:t xml:space="preserve"> </w:t>
+      </w:r>
+    </w:p>
+    <w:p>
+      <w:pPr>
+        <w:rPr>
+          <w:lang w:val="en-US"/>
+        </w:rPr>
+      </w:pPr>
+      <w:r>
+        <w:rPr>
+          <w:lang w:val="en-US"/>
+        </w:rPr>
         <w:t>Other admin</w:t>
       </w:r>
       <w:r>
@@ -8492,6 +8981,68 @@
           <w:lang w:val="en-US"/>
         </w:rPr>
         <w:t>is an array that contains a list of the updated matchday, only the admin can read and write the value of the key. It is used to know which matchday has been updated and which not.</w:t>
+      </w:r>
+      <w:r>
+        <w:rPr>
+          <w:lang w:val="en-US"/>
+        </w:rPr>
+        <w:t xml:space="preserve"> The importance of this key is for situation in which </w:t>
+      </w:r>
+      <w:r>
+        <w:rPr>
+          <w:lang w:val="en-US"/>
+        </w:rPr>
+        <w:t xml:space="preserve">the calculation of </w:t>
+      </w:r>
+      <w:r>
+        <w:rPr>
+          <w:lang w:val="en-US"/>
+        </w:rPr>
+        <w:t>a match</w:t>
+      </w:r>
+      <w:r>
+        <w:rPr>
+          <w:lang w:val="en-US"/>
+        </w:rPr>
+        <w:t>day,</w:t>
+      </w:r>
+      <w:r>
+        <w:rPr>
+          <w:lang w:val="en-US"/>
+        </w:rPr>
+        <w:t xml:space="preserve"> for some reason</w:t>
+      </w:r>
+      <w:r>
+        <w:rPr>
+          <w:lang w:val="en-US"/>
+        </w:rPr>
+        <w:t xml:space="preserve">, has been postponed (for example: a lot of </w:t>
+      </w:r>
+      <w:proofErr w:type="gramStart"/>
+      <w:r>
+        <w:rPr>
+          <w:lang w:val="en-US"/>
+        </w:rPr>
+        <w:t>match</w:t>
+      </w:r>
+      <w:proofErr w:type="gramEnd"/>
+      <w:r>
+        <w:rPr>
+          <w:lang w:val="en-US"/>
+        </w:rPr>
+        <w:t xml:space="preserve"> </w:t>
+      </w:r>
+      <w:r>
+        <w:rPr>
+          <w:lang w:val="en-US"/>
+        </w:rPr>
+        <w:t>has been postponed for some reason, like we saw during the pandemic)</w:t>
+      </w:r>
+      <w:r>
+        <w:rPr>
+          <w:lang w:val="en-US"/>
+        </w:rPr>
+        <w:t xml:space="preserve"> </w:t>
       </w:r>
       <w:r>
         <w:rPr>
@@ -12358,7 +12909,6 @@
         </w:rPr>
         <w:t xml:space="preserve">Change a </w:t>
       </w:r>
-      <w:proofErr w:type="gramStart"/>
       <w:r>
         <w:rPr>
           <w:b/>
@@ -12367,13 +12917,20 @@
         </w:rPr>
         <w:t>User</w:t>
       </w:r>
+      <w:r>
+        <w:rPr>
+          <w:lang w:val="en-US"/>
+        </w:rPr>
+        <w:t xml:space="preserve"> </w:t>
+      </w:r>
+      <w:proofErr w:type="gramStart"/>
+      <w:r>
+        <w:rPr>
+          <w:lang w:val="en-US"/>
+        </w:rPr>
+        <w:t>attribute</w:t>
+      </w:r>
       <w:proofErr w:type="gramEnd"/>
-      <w:r>
-        <w:rPr>
-          <w:lang w:val="en-US"/>
-        </w:rPr>
-        <w:t xml:space="preserve"> attribute</w:t>
-      </w:r>
     </w:p>
     <w:p>
       <w:pPr>
@@ -12818,21 +13375,7 @@
         <w:rPr>
           <w:lang w:val="en-US"/>
         </w:rPr>
-        <w:t xml:space="preserve">her own username, the username </w:t>
-      </w:r>
-      <w:proofErr w:type="gramStart"/>
-      <w:r>
-        <w:rPr>
-          <w:lang w:val="en-US"/>
-        </w:rPr>
-        <w:t>has to</w:t>
-      </w:r>
-      <w:proofErr w:type="gramEnd"/>
-      <w:r>
-        <w:rPr>
-          <w:lang w:val="en-US"/>
-        </w:rPr>
-        <w:t xml:space="preserve"> be changed also from all the </w:t>
+        <w:t xml:space="preserve">her own username, the username has to be changed also from all the </w:t>
       </w:r>
       <w:r>
         <w:rPr>
@@ -12862,6 +13405,7 @@
         </w:rPr>
         <w:t xml:space="preserve"> that </w:t>
       </w:r>
+      <w:proofErr w:type="gramStart"/>
       <w:r>
         <w:rPr>
           <w:b/>
@@ -12870,6 +13414,7 @@
         </w:rPr>
         <w:t>User</w:t>
       </w:r>
+      <w:proofErr w:type="gramEnd"/>
     </w:p>
     <w:p>
       <w:pPr>
@@ -13563,7 +14108,7 @@
                     <pic:cNvPicPr/>
                   </pic:nvPicPr>
                   <pic:blipFill>
-                    <a:blip r:embed="rId16">
+                    <a:blip r:embed="rId20">
                       <a:extLst>
                         <a:ext uri="{28A0092B-C50C-407E-A947-70E740481C1C}">
                           <a14:useLocalDpi xmlns:a14="http://schemas.microsoft.com/office/drawing/2010/main" val="0"/>
@@ -14962,7 +15507,7 @@
                     <pic:cNvPicPr/>
                   </pic:nvPicPr>
                   <pic:blipFill>
-                    <a:blip r:embed="rId17">
+                    <a:blip r:embed="rId21">
                       <a:extLst>
                         <a:ext uri="{28A0092B-C50C-407E-A947-70E740481C1C}">
                           <a14:useLocalDpi xmlns:a14="http://schemas.microsoft.com/office/drawing/2010/main" val="0"/>
@@ -15011,7 +15556,7 @@
                     <pic:cNvPicPr/>
                   </pic:nvPicPr>
                   <pic:blipFill>
-                    <a:blip r:embed="rId18">
+                    <a:blip r:embed="rId22">
                       <a:extLst>
                         <a:ext uri="{28A0092B-C50C-407E-A947-70E740481C1C}">
                           <a14:useLocalDpi xmlns:a14="http://schemas.microsoft.com/office/drawing/2010/main" val="0"/>
@@ -15060,7 +15605,7 @@
                     <pic:cNvPicPr/>
                   </pic:nvPicPr>
                   <pic:blipFill>
-                    <a:blip r:embed="rId19">
+                    <a:blip r:embed="rId23">
                       <a:extLst>
                         <a:ext uri="{28A0092B-C50C-407E-A947-70E740481C1C}">
                           <a14:useLocalDpi xmlns:a14="http://schemas.microsoft.com/office/drawing/2010/main" val="0"/>
@@ -15472,7 +16017,7 @@
                     <pic:cNvPicPr/>
                   </pic:nvPicPr>
                   <pic:blipFill>
-                    <a:blip r:embed="rId20">
+                    <a:blip r:embed="rId24">
                       <a:extLst>
                         <a:ext uri="{28A0092B-C50C-407E-A947-70E740481C1C}">
                           <a14:useLocalDpi xmlns:a14="http://schemas.microsoft.com/office/drawing/2010/main" val="0"/>
@@ -15597,7 +16142,7 @@
                     <pic:cNvPicPr/>
                   </pic:nvPicPr>
                   <pic:blipFill>
-                    <a:blip r:embed="rId21">
+                    <a:blip r:embed="rId25">
                       <a:extLst>
                         <a:ext uri="{28A0092B-C50C-407E-A947-70E740481C1C}">
                           <a14:useLocalDpi xmlns:a14="http://schemas.microsoft.com/office/drawing/2010/main" val="0"/>
@@ -16063,7 +16608,7 @@
                     <pic:cNvPicPr/>
                   </pic:nvPicPr>
                   <pic:blipFill>
-                    <a:blip r:embed="rId22">
+                    <a:blip r:embed="rId26">
                       <a:extLst>
                         <a:ext uri="{28A0092B-C50C-407E-A947-70E740481C1C}">
                           <a14:useLocalDpi xmlns:a14="http://schemas.microsoft.com/office/drawing/2010/main" val="0"/>
@@ -16397,7 +16942,7 @@
                     <pic:cNvPicPr/>
                   </pic:nvPicPr>
                   <pic:blipFill>
-                    <a:blip r:embed="rId23">
+                    <a:blip r:embed="rId27">
                       <a:extLst>
                         <a:ext uri="{28A0092B-C50C-407E-A947-70E740481C1C}">
                           <a14:useLocalDpi xmlns:a14="http://schemas.microsoft.com/office/drawing/2010/main" val="0"/>
@@ -16664,7 +17209,7 @@
                     <pic:cNvPicPr/>
                   </pic:nvPicPr>
                   <pic:blipFill>
-                    <a:blip r:embed="rId24">
+                    <a:blip r:embed="rId28">
                       <a:extLst>
                         <a:ext uri="{28A0092B-C50C-407E-A947-70E740481C1C}">
                           <a14:useLocalDpi xmlns:a14="http://schemas.microsoft.com/office/drawing/2010/main" val="0"/>
@@ -16744,7 +17289,7 @@
                     <pic:cNvPicPr/>
                   </pic:nvPicPr>
                   <pic:blipFill>
-                    <a:blip r:embed="rId25">
+                    <a:blip r:embed="rId29">
                       <a:extLst>
                         <a:ext uri="{28A0092B-C50C-407E-A947-70E740481C1C}">
                           <a14:useLocalDpi xmlns:a14="http://schemas.microsoft.com/office/drawing/2010/main" val="0"/>
@@ -16896,7 +17441,7 @@
                     <pic:cNvPicPr/>
                   </pic:nvPicPr>
                   <pic:blipFill>
-                    <a:blip r:embed="rId26">
+                    <a:blip r:embed="rId30">
                       <a:extLst>
                         <a:ext uri="{28A0092B-C50C-407E-A947-70E740481C1C}">
                           <a14:useLocalDpi xmlns:a14="http://schemas.microsoft.com/office/drawing/2010/main" val="0"/>
@@ -16989,7 +17534,7 @@
                     <pic:cNvPicPr/>
                   </pic:nvPicPr>
                   <pic:blipFill>
-                    <a:blip r:embed="rId27">
+                    <a:blip r:embed="rId31">
                       <a:extLst>
                         <a:ext uri="{28A0092B-C50C-407E-A947-70E740481C1C}">
                           <a14:useLocalDpi xmlns:a14="http://schemas.microsoft.com/office/drawing/2010/main" val="0"/>
@@ -17133,7 +17678,7 @@
                     <pic:cNvPicPr/>
                   </pic:nvPicPr>
                   <pic:blipFill>
-                    <a:blip r:embed="rId28">
+                    <a:blip r:embed="rId32">
                       <a:extLst>
                         <a:ext uri="{28A0092B-C50C-407E-A947-70E740481C1C}">
                           <a14:useLocalDpi xmlns:a14="http://schemas.microsoft.com/office/drawing/2010/main" val="0"/>
@@ -17218,7 +17763,7 @@
                     <pic:cNvPicPr/>
                   </pic:nvPicPr>
                   <pic:blipFill>
-                    <a:blip r:embed="rId29">
+                    <a:blip r:embed="rId33">
                       <a:extLst>
                         <a:ext uri="{28A0092B-C50C-407E-A947-70E740481C1C}">
                           <a14:useLocalDpi xmlns:a14="http://schemas.microsoft.com/office/drawing/2010/main" val="0"/>
@@ -17565,7 +18110,7 @@
                     <pic:cNvPicPr/>
                   </pic:nvPicPr>
                   <pic:blipFill>
-                    <a:blip r:embed="rId30">
+                    <a:blip r:embed="rId34">
                       <a:extLst>
                         <a:ext uri="{28A0092B-C50C-407E-A947-70E740481C1C}">
                           <a14:useLocalDpi xmlns:a14="http://schemas.microsoft.com/office/drawing/2010/main" val="0"/>
@@ -17689,7 +18234,7 @@
                     <pic:cNvPicPr/>
                   </pic:nvPicPr>
                   <pic:blipFill>
-                    <a:blip r:embed="rId31">
+                    <a:blip r:embed="rId35">
                       <a:extLst>
                         <a:ext uri="{28A0092B-C50C-407E-A947-70E740481C1C}">
                           <a14:useLocalDpi xmlns:a14="http://schemas.microsoft.com/office/drawing/2010/main" val="0"/>
@@ -17862,7 +18407,7 @@
                     <pic:cNvPicPr/>
                   </pic:nvPicPr>
                   <pic:blipFill>
-                    <a:blip r:embed="rId32">
+                    <a:blip r:embed="rId36">
                       <a:extLst>
                         <a:ext uri="{28A0092B-C50C-407E-A947-70E740481C1C}">
                           <a14:useLocalDpi xmlns:a14="http://schemas.microsoft.com/office/drawing/2010/main" val="0"/>
@@ -17979,7 +18524,7 @@
                     <pic:cNvPicPr/>
                   </pic:nvPicPr>
                   <pic:blipFill>
-                    <a:blip r:embed="rId33">
+                    <a:blip r:embed="rId37">
                       <a:extLst>
                         <a:ext uri="{28A0092B-C50C-407E-A947-70E740481C1C}">
                           <a14:useLocalDpi xmlns:a14="http://schemas.microsoft.com/office/drawing/2010/main" val="0"/>
@@ -18205,7 +18750,7 @@
                     <pic:cNvPicPr/>
                   </pic:nvPicPr>
                   <pic:blipFill>
-                    <a:blip r:embed="rId34">
+                    <a:blip r:embed="rId38">
                       <a:extLst>
                         <a:ext uri="{28A0092B-C50C-407E-A947-70E740481C1C}">
                           <a14:useLocalDpi xmlns:a14="http://schemas.microsoft.com/office/drawing/2010/main" val="0"/>
@@ -18319,7 +18864,7 @@
                     <pic:cNvPicPr/>
                   </pic:nvPicPr>
                   <pic:blipFill>
-                    <a:blip r:embed="rId35">
+                    <a:blip r:embed="rId39">
                       <a:extLst>
                         <a:ext uri="{28A0092B-C50C-407E-A947-70E740481C1C}">
                           <a14:useLocalDpi xmlns:a14="http://schemas.microsoft.com/office/drawing/2010/main" val="0"/>
@@ -18508,7 +19053,7 @@
                     <pic:cNvPicPr/>
                   </pic:nvPicPr>
                   <pic:blipFill>
-                    <a:blip r:embed="rId36">
+                    <a:blip r:embed="rId40">
                       <a:extLst>
                         <a:ext uri="{28A0092B-C50C-407E-A947-70E740481C1C}">
                           <a14:useLocalDpi xmlns:a14="http://schemas.microsoft.com/office/drawing/2010/main" val="0"/>
@@ -18616,7 +19161,7 @@
                     <pic:cNvPicPr/>
                   </pic:nvPicPr>
                   <pic:blipFill>
-                    <a:blip r:embed="rId37">
+                    <a:blip r:embed="rId41">
                       <a:extLst>
                         <a:ext uri="{28A0092B-C50C-407E-A947-70E740481C1C}">
                           <a14:useLocalDpi xmlns:a14="http://schemas.microsoft.com/office/drawing/2010/main" val="0"/>
@@ -18815,7 +19360,7 @@
                     <pic:cNvPicPr/>
                   </pic:nvPicPr>
                   <pic:blipFill>
-                    <a:blip r:embed="rId38">
+                    <a:blip r:embed="rId42">
                       <a:extLst>
                         <a:ext uri="{28A0092B-C50C-407E-A947-70E740481C1C}">
                           <a14:useLocalDpi xmlns:a14="http://schemas.microsoft.com/office/drawing/2010/main" val="0"/>
@@ -18917,7 +19462,7 @@
                     <pic:cNvPicPr/>
                   </pic:nvPicPr>
                   <pic:blipFill>
-                    <a:blip r:embed="rId39">
+                    <a:blip r:embed="rId43">
                       <a:extLst>
                         <a:ext uri="{28A0092B-C50C-407E-A947-70E740481C1C}">
                           <a14:useLocalDpi xmlns:a14="http://schemas.microsoft.com/office/drawing/2010/main" val="0"/>
@@ -19137,7 +19682,7 @@
                     <pic:cNvPicPr/>
                   </pic:nvPicPr>
                   <pic:blipFill>
-                    <a:blip r:embed="rId40">
+                    <a:blip r:embed="rId44">
                       <a:extLst>
                         <a:ext uri="{28A0092B-C50C-407E-A947-70E740481C1C}">
                           <a14:useLocalDpi xmlns:a14="http://schemas.microsoft.com/office/drawing/2010/main" val="0"/>
@@ -19248,7 +19793,7 @@
                     <pic:cNvPicPr/>
                   </pic:nvPicPr>
                   <pic:blipFill>
-                    <a:blip r:embed="rId41">
+                    <a:blip r:embed="rId45">
                       <a:extLst>
                         <a:ext uri="{28A0092B-C50C-407E-A947-70E740481C1C}">
                           <a14:useLocalDpi xmlns:a14="http://schemas.microsoft.com/office/drawing/2010/main" val="0"/>
@@ -19374,7 +19919,7 @@
                     <pic:cNvPicPr/>
                   </pic:nvPicPr>
                   <pic:blipFill>
-                    <a:blip r:embed="rId42">
+                    <a:blip r:embed="rId46">
                       <a:extLst>
                         <a:ext uri="{28A0092B-C50C-407E-A947-70E740481C1C}">
                           <a14:useLocalDpi xmlns:a14="http://schemas.microsoft.com/office/drawing/2010/main" val="0"/>
@@ -19516,7 +20061,7 @@
                     <pic:cNvPicPr/>
                   </pic:nvPicPr>
                   <pic:blipFill>
-                    <a:blip r:embed="rId43">
+                    <a:blip r:embed="rId47">
                       <a:extLst>
                         <a:ext uri="{28A0092B-C50C-407E-A947-70E740481C1C}">
                           <a14:useLocalDpi xmlns:a14="http://schemas.microsoft.com/office/drawing/2010/main" val="0"/>
@@ -19859,7 +20404,7 @@
                     <pic:cNvPicPr/>
                   </pic:nvPicPr>
                   <pic:blipFill rotWithShape="1">
-                    <a:blip r:embed="rId44">
+                    <a:blip r:embed="rId48">
                       <a:extLst>
                         <a:ext uri="{28A0092B-C50C-407E-A947-70E740481C1C}">
                           <a14:useLocalDpi xmlns:a14="http://schemas.microsoft.com/office/drawing/2010/main" val="0"/>
@@ -20001,7 +20546,7 @@
                     <pic:cNvPicPr/>
                   </pic:nvPicPr>
                   <pic:blipFill rotWithShape="1">
-                    <a:blip r:embed="rId45">
+                    <a:blip r:embed="rId49">
                       <a:extLst>
                         <a:ext uri="{28A0092B-C50C-407E-A947-70E740481C1C}">
                           <a14:useLocalDpi xmlns:a14="http://schemas.microsoft.com/office/drawing/2010/main" val="0"/>
@@ -20083,7 +20628,7 @@
                     <pic:cNvPicPr/>
                   </pic:nvPicPr>
                   <pic:blipFill rotWithShape="1">
-                    <a:blip r:embed="rId46">
+                    <a:blip r:embed="rId50">
                       <a:extLst>
                         <a:ext uri="{28A0092B-C50C-407E-A947-70E740481C1C}">
                           <a14:useLocalDpi xmlns:a14="http://schemas.microsoft.com/office/drawing/2010/main" val="0"/>
@@ -20230,7 +20775,7 @@
                     <pic:cNvPicPr/>
                   </pic:nvPicPr>
                   <pic:blipFill rotWithShape="1">
-                    <a:blip r:embed="rId46">
+                    <a:blip r:embed="rId50">
                       <a:extLst>
                         <a:ext uri="{28A0092B-C50C-407E-A947-70E740481C1C}">
                           <a14:useLocalDpi xmlns:a14="http://schemas.microsoft.com/office/drawing/2010/main" val="0"/>
@@ -20390,7 +20935,7 @@
                     <pic:cNvPicPr/>
                   </pic:nvPicPr>
                   <pic:blipFill>
-                    <a:blip r:embed="rId47">
+                    <a:blip r:embed="rId51">
                       <a:extLst>
                         <a:ext uri="{28A0092B-C50C-407E-A947-70E740481C1C}">
                           <a14:useLocalDpi xmlns:a14="http://schemas.microsoft.com/office/drawing/2010/main" val="0"/>
@@ -20679,7 +21224,7 @@
                     <pic:cNvPicPr/>
                   </pic:nvPicPr>
                   <pic:blipFill rotWithShape="1">
-                    <a:blip r:embed="rId48">
+                    <a:blip r:embed="rId52">
                       <a:extLst>
                         <a:ext uri="{28A0092B-C50C-407E-A947-70E740481C1C}">
                           <a14:useLocalDpi xmlns:a14="http://schemas.microsoft.com/office/drawing/2010/main" val="0"/>
@@ -20969,7 +21514,7 @@
                     <pic:cNvPicPr/>
                   </pic:nvPicPr>
                   <pic:blipFill rotWithShape="1">
-                    <a:blip r:embed="rId49">
+                    <a:blip r:embed="rId53">
                       <a:extLst>
                         <a:ext uri="{28A0092B-C50C-407E-A947-70E740481C1C}">
                           <a14:useLocalDpi xmlns:a14="http://schemas.microsoft.com/office/drawing/2010/main" val="0"/>
@@ -21177,7 +21722,7 @@
                     <pic:cNvPicPr/>
                   </pic:nvPicPr>
                   <pic:blipFill>
-                    <a:blip r:embed="rId50">
+                    <a:blip r:embed="rId54">
                       <a:extLst>
                         <a:ext uri="{28A0092B-C50C-407E-A947-70E740481C1C}">
                           <a14:useLocalDpi xmlns:a14="http://schemas.microsoft.com/office/drawing/2010/main" val="0"/>
@@ -21379,7 +21924,7 @@
                     <pic:cNvPicPr/>
                   </pic:nvPicPr>
                   <pic:blipFill>
-                    <a:blip r:embed="rId51">
+                    <a:blip r:embed="rId55">
                       <a:extLst>
                         <a:ext uri="{28A0092B-C50C-407E-A947-70E740481C1C}">
                           <a14:useLocalDpi xmlns:a14="http://schemas.microsoft.com/office/drawing/2010/main" val="0"/>
@@ -21579,7 +22124,7 @@
                     <pic:cNvPicPr/>
                   </pic:nvPicPr>
                   <pic:blipFill rotWithShape="1">
-                    <a:blip r:embed="rId52">
+                    <a:blip r:embed="rId56">
                       <a:extLst>
                         <a:ext uri="{28A0092B-C50C-407E-A947-70E740481C1C}">
                           <a14:useLocalDpi xmlns:a14="http://schemas.microsoft.com/office/drawing/2010/main" val="0"/>
@@ -21843,7 +22388,7 @@
                     <pic:cNvPicPr/>
                   </pic:nvPicPr>
                   <pic:blipFill>
-                    <a:blip r:embed="rId53">
+                    <a:blip r:embed="rId57">
                       <a:extLst>
                         <a:ext uri="{28A0092B-C50C-407E-A947-70E740481C1C}">
                           <a14:useLocalDpi xmlns:a14="http://schemas.microsoft.com/office/drawing/2010/main" val="0"/>
@@ -22010,7 +22555,7 @@
                     <pic:cNvPicPr/>
                   </pic:nvPicPr>
                   <pic:blipFill>
-                    <a:blip r:embed="rId54">
+                    <a:blip r:embed="rId58">
                       <a:extLst>
                         <a:ext uri="{28A0092B-C50C-407E-A947-70E740481C1C}">
                           <a14:useLocalDpi xmlns:a14="http://schemas.microsoft.com/office/drawing/2010/main" val="0"/>
@@ -22413,7 +22958,7 @@
                     <pic:cNvPicPr/>
                   </pic:nvPicPr>
                   <pic:blipFill>
-                    <a:blip r:embed="rId55">
+                    <a:blip r:embed="rId59">
                       <a:extLst>
                         <a:ext uri="{28A0092B-C50C-407E-A947-70E740481C1C}">
                           <a14:useLocalDpi xmlns:a14="http://schemas.microsoft.com/office/drawing/2010/main" val="0"/>
@@ -22674,7 +23219,7 @@
                     <pic:cNvPicPr/>
                   </pic:nvPicPr>
                   <pic:blipFill>
-                    <a:blip r:embed="rId56">
+                    <a:blip r:embed="rId60">
                       <a:extLst>
                         <a:ext uri="{28A0092B-C50C-407E-A947-70E740481C1C}">
                           <a14:useLocalDpi xmlns:a14="http://schemas.microsoft.com/office/drawing/2010/main" val="0"/>
@@ -23260,7 +23805,7 @@
                     <pic:cNvPicPr/>
                   </pic:nvPicPr>
                   <pic:blipFill>
-                    <a:blip r:embed="rId57">
+                    <a:blip r:embed="rId61">
                       <a:extLst>
                         <a:ext uri="{28A0092B-C50C-407E-A947-70E740481C1C}">
                           <a14:useLocalDpi xmlns:a14="http://schemas.microsoft.com/office/drawing/2010/main" val="0"/>
@@ -23324,7 +23869,7 @@
       </w:r>
     </w:p>
     <w:sectPr>
-      <w:footerReference w:type="default" r:id="rId58"/>
+      <w:footerReference w:type="default" r:id="rId62"/>
       <w:pgSz w:w="11906" w:h="16838"/>
       <w:pgMar w:top="1417" w:right="1134" w:bottom="1134" w:left="1134" w:header="708" w:footer="708" w:gutter="0"/>
       <w:cols w:space="708"/>

</xml_diff>